<commit_message>
Atualizando o documento que descreve o monitor de topologia.
</commit_message>
<xml_diff>
--- a/Modelagem/TopologyMonitor.docx
+++ b/Modelagem/TopologyMonitor.docx
@@ -85,16 +85,8 @@
         <w:rPr>
           <w:lang w:val="en-US"/>
         </w:rPr>
-        <w:t xml:space="preserve"> </w:t>
-      </w:r>
-      <w:proofErr w:type="spellStart"/>
-      <w:r>
-        <w:rPr>
-          <w:lang w:val="en-US"/>
-        </w:rPr>
-        <w:t>previousSnapshot</w:t>
-      </w:r>
-      <w:proofErr w:type="spellEnd"/>
+        <w:t xml:space="preserve"> previousSnapshot</w:t>
+      </w:r>
     </w:p>
     <w:p>
       <w:pPr>
@@ -131,14 +123,12 @@
         </w:rPr>
         <w:t xml:space="preserve"> </w:t>
       </w:r>
-      <w:proofErr w:type="spellStart"/>
       <w:r>
         <w:rPr>
           <w:lang w:val="en-US"/>
         </w:rPr>
         <w:t>currentSnapshot</w:t>
       </w:r>
-      <w:proofErr w:type="spellEnd"/>
     </w:p>
     <w:p>
       <w:pPr>
@@ -187,28 +177,24 @@
         </w:rPr>
         <w:t xml:space="preserve"> </w:t>
       </w:r>
-      <w:proofErr w:type="spellStart"/>
       <w:r>
         <w:rPr>
           <w:lang w:val="en-US"/>
         </w:rPr>
         <w:t>newCommits</w:t>
       </w:r>
-      <w:proofErr w:type="spellEnd"/>
       <w:r>
         <w:rPr>
           <w:lang w:val="en-US"/>
         </w:rPr>
         <w:t xml:space="preserve"> = </w:t>
       </w:r>
-      <w:proofErr w:type="spellStart"/>
       <w:r>
         <w:rPr>
           <w:lang w:val="en-US"/>
         </w:rPr>
         <w:t>currentSnapshot</w:t>
       </w:r>
-      <w:proofErr w:type="spellEnd"/>
       <w:r>
         <w:rPr>
           <w:lang w:val="en-US"/>
@@ -221,14 +207,12 @@
         </w:rPr>
         <w:t xml:space="preserve"> </w:t>
       </w:r>
-      <w:proofErr w:type="spellStart"/>
       <w:r>
         <w:rPr>
           <w:lang w:val="en-US"/>
         </w:rPr>
         <w:t>previousSnapshot</w:t>
       </w:r>
-      <w:proofErr w:type="spellEnd"/>
     </w:p>
     <w:p>
       <w:pPr>
@@ -247,14 +231,12 @@
         </w:rPr>
         <w:t xml:space="preserve">If </w:t>
       </w:r>
-      <w:proofErr w:type="spellStart"/>
       <w:r>
         <w:rPr>
           <w:lang w:val="en-US"/>
         </w:rPr>
         <w:t>previousSnapshot</w:t>
       </w:r>
-      <w:proofErr w:type="spellEnd"/>
       <w:r>
         <w:rPr>
           <w:lang w:val="en-US"/>
@@ -267,28 +249,24 @@
         </w:rPr>
         <w:t xml:space="preserve">doesn’t exist, then </w:t>
       </w:r>
-      <w:proofErr w:type="spellStart"/>
       <w:r>
         <w:rPr>
           <w:lang w:val="en-US"/>
         </w:rPr>
         <w:t>newCommits</w:t>
       </w:r>
-      <w:proofErr w:type="spellEnd"/>
       <w:r>
         <w:rPr>
           <w:lang w:val="en-US"/>
         </w:rPr>
         <w:t xml:space="preserve"> = </w:t>
       </w:r>
-      <w:proofErr w:type="spellStart"/>
       <w:r>
         <w:rPr>
           <w:lang w:val="en-US"/>
         </w:rPr>
         <w:t>currentSnapshot</w:t>
       </w:r>
-      <w:proofErr w:type="spellEnd"/>
     </w:p>
     <w:p>
       <w:pPr>
@@ -385,14 +363,12 @@
         </w:rPr>
         <w:t xml:space="preserve"> </w:t>
       </w:r>
-      <w:proofErr w:type="spellStart"/>
       <w:r>
         <w:rPr>
           <w:lang w:val="en-US"/>
         </w:rPr>
         <w:t>commitsNotFoundInSomeReps</w:t>
       </w:r>
-      <w:proofErr w:type="spellEnd"/>
     </w:p>
     <w:p>
       <w:pPr>
@@ -409,21 +385,7 @@
         <w:rPr>
           <w:lang w:val="en-US"/>
         </w:rPr>
-        <w:t xml:space="preserve">If C is not 0, retrieve all commits from database that exist in </w:t>
-      </w:r>
-      <w:proofErr w:type="spellStart"/>
-      <w:r>
-        <w:rPr>
-          <w:lang w:val="en-US"/>
-        </w:rPr>
-        <w:t>newCommits</w:t>
-      </w:r>
-      <w:proofErr w:type="spellEnd"/>
-      <w:r>
-        <w:rPr>
-          <w:lang w:val="en-US"/>
-        </w:rPr>
-        <w:t xml:space="preserve"> </w:t>
+        <w:t xml:space="preserve">If C is not 0, retrieve all commits from database that exist in newCommits </w:t>
       </w:r>
       <w:r>
         <w:rPr>
@@ -435,16 +397,8 @@
         <w:rPr>
           <w:lang w:val="en-US"/>
         </w:rPr>
-        <w:t xml:space="preserve"> </w:t>
-      </w:r>
-      <w:proofErr w:type="spellStart"/>
-      <w:r>
-        <w:rPr>
-          <w:lang w:val="en-US"/>
-        </w:rPr>
-        <w:t>newCommitsInDatabase</w:t>
-      </w:r>
-      <w:proofErr w:type="spellEnd"/>
+        <w:t xml:space="preserve"> newCommitsInDatabase</w:t>
+      </w:r>
       <w:r>
         <w:rPr>
           <w:lang w:val="en-US"/>
@@ -475,88 +429,72 @@
         </w:rPr>
         <w:t xml:space="preserve">dentify which of </w:t>
       </w:r>
-      <w:proofErr w:type="spellStart"/>
       <w:r>
         <w:rPr>
           <w:lang w:val="en-US"/>
         </w:rPr>
         <w:t>newCommits</w:t>
       </w:r>
-      <w:proofErr w:type="spellEnd"/>
       <w:r>
         <w:rPr>
           <w:lang w:val="en-US"/>
         </w:rPr>
         <w:t xml:space="preserve"> commits do not exist in </w:t>
       </w:r>
-      <w:proofErr w:type="spellStart"/>
+      <w:r>
+        <w:rPr>
+          <w:lang w:val="en-US"/>
+        </w:rPr>
+        <w:t xml:space="preserve">newCommitsInDatabase </w:t>
+      </w:r>
+      <w:r>
+        <w:rPr>
+          <w:lang w:val="en-US"/>
+        </w:rPr>
+        <w:sym w:font="Wingdings" w:char="F0E8"/>
+      </w:r>
+      <w:r>
+        <w:rPr>
+          <w:lang w:val="en-US"/>
+        </w:rPr>
+        <w:t xml:space="preserve"> </w:t>
+      </w:r>
+      <w:r>
+        <w:rPr>
+          <w:lang w:val="en-US"/>
+        </w:rPr>
+        <w:t>commitsToInsert</w:t>
+      </w:r>
+      <w:r>
+        <w:rPr>
+          <w:lang w:val="en-US"/>
+        </w:rPr>
+        <w:t xml:space="preserve"> </w:t>
+      </w:r>
+      <w:r>
+        <w:rPr>
+          <w:lang w:val="en-US"/>
+        </w:rPr>
+        <w:t xml:space="preserve">= </w:t>
+      </w:r>
+      <w:r>
+        <w:rPr>
+          <w:lang w:val="en-US"/>
+        </w:rPr>
+        <w:t>newCommits</w:t>
+      </w:r>
+      <w:r>
+        <w:rPr>
+          <w:lang w:val="en-US"/>
+        </w:rPr>
+        <w:t xml:space="preserve"> \ </w:t>
+      </w:r>
       <w:r>
         <w:rPr>
           <w:lang w:val="en-US"/>
         </w:rPr>
         <w:t>newCommitsInDatabase</w:t>
       </w:r>
-      <w:proofErr w:type="spellEnd"/>
-      <w:r>
-        <w:rPr>
-          <w:lang w:val="en-US"/>
-        </w:rPr>
-        <w:t xml:space="preserve"> </w:t>
-      </w:r>
-      <w:r>
-        <w:rPr>
-          <w:lang w:val="en-US"/>
-        </w:rPr>
-        <w:sym w:font="Wingdings" w:char="F0E8"/>
-      </w:r>
-      <w:r>
-        <w:rPr>
-          <w:lang w:val="en-US"/>
-        </w:rPr>
-        <w:t xml:space="preserve"> </w:t>
-      </w:r>
-      <w:proofErr w:type="spellStart"/>
-      <w:r>
-        <w:rPr>
-          <w:lang w:val="en-US"/>
-        </w:rPr>
-        <w:t>commitsToInsert</w:t>
-      </w:r>
-      <w:proofErr w:type="spellEnd"/>
-      <w:r>
-        <w:rPr>
-          <w:lang w:val="en-US"/>
-        </w:rPr>
-        <w:t xml:space="preserve"> </w:t>
-      </w:r>
-      <w:r>
-        <w:rPr>
-          <w:lang w:val="en-US"/>
-        </w:rPr>
-        <w:t xml:space="preserve">= </w:t>
-      </w:r>
-      <w:proofErr w:type="spellStart"/>
-      <w:r>
-        <w:rPr>
-          <w:lang w:val="en-US"/>
-        </w:rPr>
-        <w:t>newCommits</w:t>
-      </w:r>
-      <w:proofErr w:type="spellEnd"/>
-      <w:r>
-        <w:rPr>
-          <w:lang w:val="en-US"/>
-        </w:rPr>
-        <w:t xml:space="preserve"> \ </w:t>
-      </w:r>
-      <w:proofErr w:type="spellStart"/>
-      <w:r>
-        <w:rPr>
-          <w:lang w:val="en-US"/>
-        </w:rPr>
-        <w:t>newCommitsInDatabase</w:t>
-      </w:r>
-      <w:proofErr w:type="spellEnd"/>
     </w:p>
     <w:p>
       <w:pPr>
@@ -587,28 +525,24 @@
         </w:rPr>
         <w:t xml:space="preserve"> </w:t>
       </w:r>
-      <w:proofErr w:type="spellStart"/>
       <w:r>
         <w:rPr>
           <w:lang w:val="en-US"/>
         </w:rPr>
         <w:t>commitsToInsert</w:t>
       </w:r>
-      <w:proofErr w:type="spellEnd"/>
       <w:r>
         <w:rPr>
           <w:lang w:val="en-US"/>
         </w:rPr>
         <w:t xml:space="preserve"> = </w:t>
       </w:r>
-      <w:proofErr w:type="spellStart"/>
       <w:r>
         <w:rPr>
           <w:lang w:val="en-US"/>
         </w:rPr>
         <w:t>newCommits</w:t>
       </w:r>
-      <w:proofErr w:type="spellEnd"/>
     </w:p>
     <w:p>
       <w:pPr>
@@ -627,14 +561,12 @@
         </w:rPr>
         <w:t xml:space="preserve">For each one of </w:t>
       </w:r>
-      <w:proofErr w:type="spellStart"/>
       <w:r>
         <w:rPr>
           <w:lang w:val="en-US"/>
         </w:rPr>
         <w:t>commitsToInsert</w:t>
       </w:r>
-      <w:proofErr w:type="spellEnd"/>
       <w:r>
         <w:rPr>
           <w:lang w:val="en-US"/>
@@ -700,14 +632,12 @@
         </w:rPr>
         <w:t xml:space="preserve">t commits from </w:t>
       </w:r>
-      <w:proofErr w:type="spellStart"/>
       <w:r>
         <w:rPr>
           <w:lang w:val="en-US"/>
         </w:rPr>
         <w:t>commitsToInsert</w:t>
       </w:r>
-      <w:proofErr w:type="spellEnd"/>
       <w:r>
         <w:rPr>
           <w:lang w:val="en-US"/>
@@ -730,44 +660,8 @@
         <w:rPr>
           <w:lang w:val="en-US"/>
         </w:rPr>
-        <w:t xml:space="preserve">Identify commits that were deleted locally since previous run: </w:t>
-      </w:r>
-      <w:proofErr w:type="spellStart"/>
-      <w:r>
-        <w:rPr>
-          <w:lang w:val="en-US"/>
-        </w:rPr>
-        <w:t>commitsToDelete</w:t>
-      </w:r>
-      <w:proofErr w:type="spellEnd"/>
-      <w:r>
-        <w:rPr>
-          <w:lang w:val="en-US"/>
-        </w:rPr>
-        <w:t xml:space="preserve"> = </w:t>
-      </w:r>
-      <w:proofErr w:type="spellStart"/>
-      <w:r>
-        <w:rPr>
-          <w:lang w:val="en-US"/>
-        </w:rPr>
-        <w:t>previousSnapshot</w:t>
-      </w:r>
-      <w:proofErr w:type="spellEnd"/>
-      <w:r>
-        <w:rPr>
-          <w:lang w:val="en-US"/>
-        </w:rPr>
-        <w:t xml:space="preserve"> \ </w:t>
-      </w:r>
-      <w:proofErr w:type="spellStart"/>
-      <w:r>
-        <w:rPr>
-          <w:lang w:val="en-US"/>
-        </w:rPr>
-        <w:t>currentSnapshot</w:t>
-      </w:r>
-      <w:proofErr w:type="spellEnd"/>
+        <w:t>Identify commits that were deleted locally since previous run: commitsToDelete = previousSnapshot \ currentSnapshot</w:t>
+      </w:r>
     </w:p>
     <w:p>
       <w:pPr>
@@ -784,35 +678,7 @@
         <w:rPr>
           <w:lang w:val="en-US"/>
         </w:rPr>
-        <w:t xml:space="preserve">If </w:t>
-      </w:r>
-      <w:proofErr w:type="spellStart"/>
-      <w:r>
-        <w:rPr>
-          <w:lang w:val="en-US"/>
-        </w:rPr>
-        <w:t>previousSnapshot</w:t>
-      </w:r>
-      <w:proofErr w:type="spellEnd"/>
-      <w:r>
-        <w:rPr>
-          <w:lang w:val="en-US"/>
-        </w:rPr>
-        <w:t xml:space="preserve"> doesn’t exist, then </w:t>
-      </w:r>
-      <w:proofErr w:type="spellStart"/>
-      <w:r>
-        <w:rPr>
-          <w:lang w:val="en-US"/>
-        </w:rPr>
-        <w:t>commitsToDelete</w:t>
-      </w:r>
-      <w:proofErr w:type="spellEnd"/>
-      <w:r>
-        <w:rPr>
-          <w:lang w:val="en-US"/>
-        </w:rPr>
-        <w:t xml:space="preserve"> = null</w:t>
+        <w:t>If previousSnapshot doesn’t exist, then commitsToDelete = null</w:t>
       </w:r>
     </w:p>
     <w:p>
@@ -832,14 +698,12 @@
         </w:rPr>
         <w:t xml:space="preserve">If </w:t>
       </w:r>
-      <w:proofErr w:type="spellStart"/>
       <w:r>
         <w:rPr>
           <w:lang w:val="en-US"/>
         </w:rPr>
         <w:t>commitsToDelete</w:t>
       </w:r>
-      <w:proofErr w:type="spellEnd"/>
       <w:r>
         <w:rPr>
           <w:lang w:val="en-US"/>
@@ -852,14 +716,12 @@
         </w:rPr>
         <w:t xml:space="preserve">elete commits from </w:t>
       </w:r>
-      <w:proofErr w:type="spellStart"/>
       <w:r>
         <w:rPr>
           <w:lang w:val="en-US"/>
         </w:rPr>
         <w:t>commitsToDelete</w:t>
       </w:r>
-      <w:proofErr w:type="spellEnd"/>
       <w:r>
         <w:rPr>
           <w:lang w:val="en-US"/>
@@ -912,16 +774,8 @@
         <w:rPr>
           <w:lang w:val="en-US"/>
         </w:rPr>
-        <w:t xml:space="preserve"> </w:t>
-      </w:r>
-      <w:proofErr w:type="spellStart"/>
-      <w:r>
-        <w:rPr>
-          <w:lang w:val="en-US"/>
-        </w:rPr>
-        <w:t>nowTrackedCommits</w:t>
-      </w:r>
-      <w:proofErr w:type="spellEnd"/>
+        <w:t xml:space="preserve"> nowTrackedCommits</w:t>
+      </w:r>
     </w:p>
     <w:p>
       <w:pPr>
@@ -938,21 +792,7 @@
         <w:rPr>
           <w:lang w:val="en-US"/>
         </w:rPr>
-        <w:t xml:space="preserve">Update commits from </w:t>
-      </w:r>
-      <w:proofErr w:type="spellStart"/>
-      <w:r>
-        <w:rPr>
-          <w:lang w:val="en-US"/>
-        </w:rPr>
-        <w:t>nowTrackedCommits</w:t>
-      </w:r>
-      <w:proofErr w:type="spellEnd"/>
-      <w:r>
-        <w:rPr>
-          <w:lang w:val="en-US"/>
-        </w:rPr>
-        <w:t>, changing tracked attribute to “true”</w:t>
+        <w:t>Update commits from nowTrackedCommits, changing tracked attribute to “true”</w:t>
       </w:r>
     </w:p>
     <w:p>
@@ -970,21 +810,7 @@
         <w:rPr>
           <w:lang w:val="en-US"/>
         </w:rPr>
-        <w:t xml:space="preserve">Remove deleted commits from </w:t>
-      </w:r>
-      <w:proofErr w:type="spellStart"/>
-      <w:r>
-        <w:rPr>
-          <w:lang w:val="en-US"/>
-        </w:rPr>
-        <w:t>commitsNotFoundInSomeReps</w:t>
-      </w:r>
-      <w:proofErr w:type="spellEnd"/>
-      <w:r>
-        <w:rPr>
-          <w:lang w:val="en-US"/>
-        </w:rPr>
-        <w:t xml:space="preserve"> </w:t>
+        <w:t xml:space="preserve">Remove deleted commits from commitsNotFoundInSomeReps </w:t>
       </w:r>
       <w:r>
         <w:rPr>
@@ -996,44 +822,8 @@
         <w:rPr>
           <w:lang w:val="en-US"/>
         </w:rPr>
-        <w:t xml:space="preserve"> </w:t>
-      </w:r>
-      <w:proofErr w:type="spellStart"/>
-      <w:r>
-        <w:rPr>
-          <w:lang w:val="en-US"/>
-        </w:rPr>
-        <w:t>commitsToUpdate</w:t>
-      </w:r>
-      <w:proofErr w:type="spellEnd"/>
-      <w:r>
-        <w:rPr>
-          <w:lang w:val="en-US"/>
-        </w:rPr>
-        <w:t xml:space="preserve"> = </w:t>
-      </w:r>
-      <w:proofErr w:type="spellStart"/>
-      <w:r>
-        <w:rPr>
-          <w:lang w:val="en-US"/>
-        </w:rPr>
-        <w:t>commitsNotFoundInSomeReps</w:t>
-      </w:r>
-      <w:proofErr w:type="spellEnd"/>
-      <w:r>
-        <w:rPr>
-          <w:lang w:val="en-US"/>
-        </w:rPr>
-        <w:t xml:space="preserve"> \ </w:t>
-      </w:r>
-      <w:proofErr w:type="spellStart"/>
-      <w:r>
-        <w:rPr>
-          <w:lang w:val="en-US"/>
-        </w:rPr>
-        <w:t>commitsToDelete</w:t>
-      </w:r>
-      <w:proofErr w:type="spellEnd"/>
+        <w:t xml:space="preserve"> commitsToUpdate = commitsNotFoundInSomeReps \ commitsToDelete</w:t>
+      </w:r>
     </w:p>
     <w:p>
       <w:pPr>
@@ -1052,19 +842,11 @@
         </w:rPr>
         <w:t xml:space="preserve">For each one of </w:t>
       </w:r>
-      <w:proofErr w:type="spellStart"/>
-      <w:r>
-        <w:rPr>
-          <w:lang w:val="en-US"/>
-        </w:rPr>
-        <w:t>commitsToUpdate</w:t>
-      </w:r>
-      <w:proofErr w:type="spellEnd"/>
-      <w:r>
-        <w:rPr>
-          <w:lang w:val="en-US"/>
-        </w:rPr>
-        <w:t xml:space="preserve"> </w:t>
+      <w:r>
+        <w:rPr>
+          <w:lang w:val="en-US"/>
+        </w:rPr>
+        <w:t xml:space="preserve">commitsToUpdate </w:t>
       </w:r>
       <w:r>
         <w:rPr>
@@ -1131,39 +913,17 @@
         </w:rPr>
         <w:t xml:space="preserve">Update commits from </w:t>
       </w:r>
-      <w:proofErr w:type="spellStart"/>
-      <w:r>
-        <w:rPr>
-          <w:lang w:val="en-US"/>
-        </w:rPr>
-        <w:t>commitsToUpdate</w:t>
-      </w:r>
-      <w:proofErr w:type="spellEnd"/>
-      <w:r>
-        <w:rPr>
-          <w:lang w:val="en-US"/>
-        </w:rPr>
-        <w:t xml:space="preserve"> </w:t>
-      </w:r>
-      <w:r>
-        <w:rPr>
-          <w:lang w:val="en-US"/>
-        </w:rPr>
-        <w:t>that had the “</w:t>
-      </w:r>
-      <w:proofErr w:type="spellStart"/>
-      <w:r>
-        <w:rPr>
-          <w:lang w:val="en-US"/>
-        </w:rPr>
-        <w:t>foundIn</w:t>
-      </w:r>
-      <w:proofErr w:type="spellEnd"/>
-      <w:r>
-        <w:rPr>
-          <w:lang w:val="en-US"/>
-        </w:rPr>
-        <w:t xml:space="preserve">” list changed </w:t>
+      <w:r>
+        <w:rPr>
+          <w:lang w:val="en-US"/>
+        </w:rPr>
+        <w:t xml:space="preserve">commitsToUpdate </w:t>
+      </w:r>
+      <w:r>
+        <w:rPr>
+          <w:lang w:val="en-US"/>
+        </w:rPr>
+        <w:t xml:space="preserve">that had the “foundIn” list changed </w:t>
       </w:r>
       <w:r>
         <w:rPr>
@@ -1171,25 +931,33 @@
         </w:rPr>
         <w:t>in the database</w:t>
       </w:r>
-    </w:p>
-    <w:p>
-      <w:pPr>
-        <w:pStyle w:val="Ttulo1"/>
-        <w:rPr>
-          <w:lang w:val="en-US"/>
-        </w:rPr>
-      </w:pPr>
-      <w:bookmarkStart w:id="0" w:name="_Ref372466883"/>
-      <w:r>
-        <w:rPr>
-          <w:lang w:val="en-US"/>
-        </w:rPr>
-        <w:t>Updating the list of repositories where a commit is found</w:t>
-      </w:r>
+      <w:r>
+        <w:rPr>
+          <w:lang w:val="en-US"/>
+        </w:rPr>
+        <w:t xml:space="preserve"> (Note.: To enhance performance, application can update all commits except those that do not have each repository)</w:t>
+      </w:r>
+      <w:bookmarkStart w:id="0" w:name="_GoBack"/>
       <w:bookmarkEnd w:id="0"/>
     </w:p>
     <w:p>
       <w:pPr>
+        <w:pStyle w:val="Ttulo1"/>
+        <w:rPr>
+          <w:lang w:val="en-US"/>
+        </w:rPr>
+      </w:pPr>
+      <w:bookmarkStart w:id="1" w:name="_Ref372466883"/>
+      <w:r>
+        <w:rPr>
+          <w:lang w:val="en-US"/>
+        </w:rPr>
+        <w:t>Updating the list of repositories where a commit is found</w:t>
+      </w:r>
+      <w:bookmarkEnd w:id="1"/>
+    </w:p>
+    <w:p>
+      <w:pPr>
         <w:pStyle w:val="PrimeiroPargrafo"/>
         <w:rPr>
           <w:lang w:val="en-US"/>
@@ -1211,7 +979,14 @@
         <w:rPr>
           <w:lang w:val="en-US"/>
         </w:rPr>
-        <w:t>The ahead list</w:t>
+        <w:t xml:space="preserve">The ahead </w:t>
+      </w:r>
+      <w:r>
+        <w:rPr>
+          <w:lang w:val="en-US"/>
+        </w:rPr>
+        <w:lastRenderedPageBreak/>
+        <w:t>list</w:t>
       </w:r>
       <w:r>
         <w:rPr>
@@ -1229,14 +1004,7 @@
         <w:rPr>
           <w:lang w:val="en-US"/>
         </w:rPr>
-        <w:t xml:space="preserve">in its partner </w:t>
-      </w:r>
-      <w:r>
-        <w:rPr>
-          <w:lang w:val="en-US"/>
-        </w:rPr>
-        <w:lastRenderedPageBreak/>
-        <w:t>(one list per partner). The behind list contain commits do not exist in the monitored repository but exist in any of its partners (one list per partner).</w:t>
+        <w:t>in its partner (one list per partner). The behind list contain commits do not exist in the monitored repository but exist in any of its partners (one list per partner).</w:t>
       </w:r>
     </w:p>
     <w:p>
@@ -5613,13 +5381,7 @@
         <w:rPr>
           <w:lang w:val="en-US"/>
         </w:rPr>
-        <w:t>Exists locally</w:t>
-      </w:r>
-      <w:r>
-        <w:rPr>
-          <w:lang w:val="en-US"/>
-        </w:rPr>
-        <w:t>: then its existence will be based on whether it belongs to a tracked or to a non-tracked branch:</w:t>
+        <w:t>Exists locally: then its existence will be based on whether it belongs to a tracked or to a non-tracked branch:</w:t>
       </w:r>
     </w:p>
     <w:p>
@@ -5675,8 +5437,6 @@
         </w:rPr>
         <w:t>locally</w:t>
       </w:r>
-      <w:bookmarkStart w:id="1" w:name="_GoBack"/>
-      <w:bookmarkEnd w:id="1"/>
       <w:r>
         <w:rPr>
           <w:lang w:val="en-US"/>
@@ -5718,126 +5478,6 @@
           <w:lang w:val="en-US"/>
         </w:rPr>
         <w:t>If commit is in at least one ahead list, then it exists locally and in in all repositories that DO NOT have an ahead list containing it.</w:t>
-      </w:r>
-    </w:p>
-    <w:p>
-      <w:pPr>
-        <w:pStyle w:val="ListaNumerada"/>
-        <w:numPr>
-          <w:ilvl w:val="0"/>
-          <w:numId w:val="0"/>
-        </w:numPr>
-        <w:rPr>
-          <w:lang w:val="en-US"/>
-        </w:rPr>
-      </w:pPr>
-      <w:r>
-        <w:rPr>
-          <w:lang w:val="en-US"/>
-        </w:rPr>
-        <w:tab/>
-      </w:r>
-      <w:r>
-        <w:rPr>
-          <w:b/>
-          <w:lang w:val="en-US"/>
-        </w:rPr>
-        <w:t>Problem:</w:t>
-      </w:r>
-      <w:r>
-        <w:rPr>
-          <w:lang w:val="en-US"/>
-        </w:rPr>
-        <w:t xml:space="preserve"> Commits from non-tracked branches do not appear in ahead or behind lists. Hence, they will erroneously map to conclusion 1.</w:t>
-      </w:r>
-    </w:p>
-    <w:p>
-      <w:pPr>
-        <w:pStyle w:val="ListaNumerada"/>
-        <w:numPr>
-          <w:ilvl w:val="0"/>
-          <w:numId w:val="0"/>
-        </w:numPr>
-        <w:rPr>
-          <w:b/>
-          <w:lang w:val="en-US"/>
-        </w:rPr>
-      </w:pPr>
-      <w:r>
-        <w:rPr>
-          <w:lang w:val="en-US"/>
-        </w:rPr>
-        <w:tab/>
-      </w:r>
-      <w:r>
-        <w:rPr>
-          <w:b/>
-          <w:lang w:val="en-US"/>
-        </w:rPr>
-        <w:t>Possible solution</w:t>
-      </w:r>
-      <w:r>
-        <w:rPr>
-          <w:b/>
-          <w:lang w:val="en-US"/>
-        </w:rPr>
-        <w:t>s</w:t>
-      </w:r>
-      <w:r>
-        <w:rPr>
-          <w:b/>
-          <w:lang w:val="en-US"/>
-        </w:rPr>
-        <w:t>:</w:t>
-      </w:r>
-    </w:p>
-    <w:p>
-      <w:pPr>
-        <w:pStyle w:val="ListaNumerada"/>
-        <w:numPr>
-          <w:ilvl w:val="0"/>
-          <w:numId w:val="23"/>
-        </w:numPr>
-        <w:rPr>
-          <w:lang w:val="en-US"/>
-        </w:rPr>
-      </w:pPr>
-      <w:r>
-        <w:rPr>
-          <w:lang w:val="en-US"/>
-        </w:rPr>
-        <w:lastRenderedPageBreak/>
-        <w:t>I</w:t>
-      </w:r>
-      <w:r>
-        <w:rPr>
-          <w:lang w:val="en-US"/>
-        </w:rPr>
-        <w:t>t would be necessary to create a clone of each repository in the push / pull lists, instead of using the working clone, then create the commit map for it and use set theory to find out which of the commits are missing in each repository. This can led to perform</w:t>
-      </w:r>
-      <w:r>
-        <w:rPr>
-          <w:lang w:val="en-US"/>
-        </w:rPr>
-        <w:t>ance and memory problems;</w:t>
-      </w:r>
-    </w:p>
-    <w:p>
-      <w:pPr>
-        <w:pStyle w:val="ListaNumerada"/>
-        <w:numPr>
-          <w:ilvl w:val="0"/>
-          <w:numId w:val="23"/>
-        </w:numPr>
-        <w:rPr>
-          <w:lang w:val="en-US"/>
-        </w:rPr>
-      </w:pPr>
-      <w:r>
-        <w:rPr>
-          <w:lang w:val="en-US"/>
-        </w:rPr>
-        <w:t>For each commit not found in the local set, get its info from the topology</w:t>
       </w:r>
     </w:p>
     <w:sectPr>
@@ -8596,7 +8236,7 @@
 </file>
 
 <file path=customXml/itemProps1.xml><?xml version="1.0" encoding="utf-8"?>
-<ds:datastoreItem xmlns:ds="http://schemas.openxmlformats.org/officeDocument/2006/customXml" ds:itemID="{F72EB033-67D7-408C-95C8-5D1348BC150B}">
+<ds:datastoreItem xmlns:ds="http://schemas.openxmlformats.org/officeDocument/2006/customXml" ds:itemID="{8C412266-A562-49F6-8AA7-751FAB655394}">
   <ds:schemaRefs>
     <ds:schemaRef ds:uri="http://schemas.openxmlformats.org/officeDocument/2006/bibliography"/>
   </ds:schemaRefs>

</xml_diff>